<commit_message>
added some more data files
</commit_message>
<xml_diff>
--- a/20170123_MA.docx
+++ b/20170123_MA.docx
@@ -509,6 +509,7 @@
             <w:calendar w:val="gregorian"/>
           </w:date>
         </w:sdtPr>
+        <w:sdtEndPr/>
         <w:sdtContent>
           <w:r>
             <w:rPr>
@@ -11540,168 +11541,192 @@
           <w:lang w:val="en-US"/>
         </w:rPr>
       </w:pPr>
+      <w:r>
+        <w:rPr>
+          <w:rFonts w:ascii="Arial" w:hAnsi="Arial" w:cs="Arial"/>
+          <w:sz w:val="24"/>
+          <w:szCs w:val="24"/>
+          <w:lang w:val="en-US"/>
+        </w:rPr>
+        <w:t xml:space="preserve">As shown in the table, </w:t>
+      </w:r>
+      <w:proofErr w:type="spellStart"/>
+      <w:r>
+        <w:rPr>
+          <w:rFonts w:ascii="Arial" w:hAnsi="Arial" w:cs="Arial"/>
+          <w:sz w:val="24"/>
+          <w:szCs w:val="24"/>
+          <w:lang w:val="en-US"/>
+        </w:rPr>
+        <w:t>MathOCR</w:t>
+      </w:r>
+      <w:proofErr w:type="spellEnd"/>
+      <w:r>
+        <w:rPr>
+          <w:rFonts w:ascii="Arial" w:hAnsi="Arial" w:cs="Arial"/>
+          <w:sz w:val="24"/>
+          <w:szCs w:val="24"/>
+          <w:lang w:val="en-US"/>
+        </w:rPr>
+        <w:t xml:space="preserve"> will not fit our needs as it is a pre-alpha version. GOCR is outdated and also supports only C as a programming language. </w:t>
+      </w:r>
+      <w:proofErr w:type="spellStart"/>
+      <w:r>
+        <w:rPr>
+          <w:rFonts w:ascii="Arial" w:hAnsi="Arial" w:cs="Arial"/>
+          <w:sz w:val="24"/>
+          <w:szCs w:val="24"/>
+          <w:lang w:val="en-US"/>
+        </w:rPr>
+        <w:t>OCROpus</w:t>
+      </w:r>
+      <w:proofErr w:type="spellEnd"/>
+      <w:r>
+        <w:rPr>
+          <w:rFonts w:ascii="Arial" w:hAnsi="Arial" w:cs="Arial"/>
+          <w:sz w:val="24"/>
+          <w:szCs w:val="24"/>
+          <w:lang w:val="en-US"/>
+        </w:rPr>
+        <w:t xml:space="preserve"> and </w:t>
+      </w:r>
+      <w:proofErr w:type="spellStart"/>
+      <w:r>
+        <w:rPr>
+          <w:rFonts w:ascii="Arial" w:hAnsi="Arial" w:cs="Arial"/>
+          <w:sz w:val="24"/>
+          <w:szCs w:val="24"/>
+          <w:lang w:val="en-US"/>
+        </w:rPr>
+        <w:t>OCRad</w:t>
+      </w:r>
+      <w:proofErr w:type="spellEnd"/>
+      <w:r>
+        <w:rPr>
+          <w:rFonts w:ascii="Arial" w:hAnsi="Arial" w:cs="Arial"/>
+          <w:sz w:val="24"/>
+          <w:szCs w:val="24"/>
+          <w:lang w:val="en-US"/>
+        </w:rPr>
+        <w:t xml:space="preserve"> only support C++ (and in the case of </w:t>
+      </w:r>
+      <w:proofErr w:type="spellStart"/>
+      <w:r>
+        <w:rPr>
+          <w:rFonts w:ascii="Arial" w:hAnsi="Arial" w:cs="Arial"/>
+          <w:sz w:val="24"/>
+          <w:szCs w:val="24"/>
+          <w:lang w:val="en-US"/>
+        </w:rPr>
+        <w:t>OCROpus</w:t>
+      </w:r>
+      <w:proofErr w:type="spellEnd"/>
+      <w:r>
+        <w:rPr>
+          <w:rFonts w:ascii="Arial" w:hAnsi="Arial" w:cs="Arial"/>
+          <w:sz w:val="24"/>
+          <w:szCs w:val="24"/>
+          <w:lang w:val="en-US"/>
+        </w:rPr>
+        <w:t xml:space="preserve"> Python). In addition to that, </w:t>
+      </w:r>
+      <w:proofErr w:type="spellStart"/>
+      <w:r>
+        <w:rPr>
+          <w:rFonts w:ascii="Arial" w:hAnsi="Arial" w:cs="Arial"/>
+          <w:sz w:val="24"/>
+          <w:szCs w:val="24"/>
+          <w:lang w:val="en-US"/>
+        </w:rPr>
+        <w:t>OCROpus</w:t>
+      </w:r>
+      <w:proofErr w:type="spellEnd"/>
+      <w:r>
+        <w:rPr>
+          <w:rFonts w:ascii="Arial" w:hAnsi="Arial" w:cs="Arial"/>
+          <w:sz w:val="24"/>
+          <w:szCs w:val="24"/>
+          <w:lang w:val="en-US"/>
+        </w:rPr>
+        <w:t xml:space="preserve"> could be of a problem when porting the application to other operating systems whereas </w:t>
+      </w:r>
+      <w:proofErr w:type="spellStart"/>
+      <w:r>
+        <w:rPr>
+          <w:rFonts w:ascii="Arial" w:hAnsi="Arial" w:cs="Arial"/>
+          <w:sz w:val="24"/>
+          <w:szCs w:val="24"/>
+          <w:lang w:val="en-US"/>
+        </w:rPr>
+        <w:t>OCRad</w:t>
+      </w:r>
+      <w:proofErr w:type="spellEnd"/>
+      <w:r>
+        <w:rPr>
+          <w:rFonts w:ascii="Arial" w:hAnsi="Arial" w:cs="Arial"/>
+          <w:sz w:val="24"/>
+          <w:szCs w:val="24"/>
+          <w:lang w:val="en-US"/>
+        </w:rPr>
+        <w:t xml:space="preserve"> is licensed under the GNU Public License. </w:t>
+      </w:r>
+    </w:p>
+    <w:p>
+      <w:pPr>
+        <w:jc w:val="both"/>
+        <w:rPr>
+          <w:lang w:val="en-US"/>
+        </w:rPr>
+      </w:pPr>
+      <w:r>
+        <w:rPr>
+          <w:rFonts w:ascii="Arial" w:hAnsi="Arial" w:cs="Arial"/>
+          <w:sz w:val="24"/>
+          <w:szCs w:val="24"/>
+          <w:lang w:val="en-US"/>
+        </w:rPr>
+        <w:t>Hence the Tesseract seems to be the best fit for our application. It is consistently updated and improved and by the history of it, the application itself has grown mature. The possibility to work with Tess4J enables the usage of it with Java. Multiple operating systems are supported and the Apache 2.0 license enables us to decide for ourselves under which license we will put the application.</w:t>
+      </w:r>
+      <w:r>
+        <w:rPr>
+          <w:lang w:val="en-US"/>
+        </w:rPr>
+        <w:br w:type="page"/>
+      </w:r>
+    </w:p>
+    <w:p>
+      <w:pPr>
+        <w:pStyle w:val="berschrift1"/>
+        <w:numPr>
+          <w:ilvl w:val="0"/>
+          <w:numId w:val="7"/>
+        </w:numPr>
+        <w:rPr>
+          <w:lang w:val="en-US"/>
+        </w:rPr>
+      </w:pPr>
+      <w:r>
+        <w:rPr>
+          <w:lang w:val="en-US"/>
+        </w:rPr>
+        <w:lastRenderedPageBreak/>
+        <w:t>Machine Learning</w:t>
+      </w:r>
       <w:bookmarkStart w:id="36" w:name="_GoBack"/>
-      <w:r>
-        <w:rPr>
-          <w:rFonts w:ascii="Arial" w:hAnsi="Arial" w:cs="Arial"/>
-          <w:sz w:val="24"/>
-          <w:szCs w:val="24"/>
-          <w:lang w:val="en-US"/>
-        </w:rPr>
-        <w:t xml:space="preserve">As shown in the table, </w:t>
-      </w:r>
-      <w:proofErr w:type="spellStart"/>
-      <w:r>
-        <w:rPr>
-          <w:rFonts w:ascii="Arial" w:hAnsi="Arial" w:cs="Arial"/>
-          <w:sz w:val="24"/>
-          <w:szCs w:val="24"/>
-          <w:lang w:val="en-US"/>
-        </w:rPr>
-        <w:t>MathOCR</w:t>
-      </w:r>
-      <w:proofErr w:type="spellEnd"/>
-      <w:r>
-        <w:rPr>
-          <w:rFonts w:ascii="Arial" w:hAnsi="Arial" w:cs="Arial"/>
-          <w:sz w:val="24"/>
-          <w:szCs w:val="24"/>
-          <w:lang w:val="en-US"/>
-        </w:rPr>
-        <w:t xml:space="preserve"> will not fit our needs as it is a pre-alpha version. GOCR is outdated and also supports only C as a programming language. </w:t>
-      </w:r>
-      <w:proofErr w:type="spellStart"/>
-      <w:r>
-        <w:rPr>
-          <w:rFonts w:ascii="Arial" w:hAnsi="Arial" w:cs="Arial"/>
-          <w:sz w:val="24"/>
-          <w:szCs w:val="24"/>
-          <w:lang w:val="en-US"/>
-        </w:rPr>
-        <w:t>OCROpus</w:t>
-      </w:r>
-      <w:proofErr w:type="spellEnd"/>
-      <w:r>
-        <w:rPr>
-          <w:rFonts w:ascii="Arial" w:hAnsi="Arial" w:cs="Arial"/>
-          <w:sz w:val="24"/>
-          <w:szCs w:val="24"/>
-          <w:lang w:val="en-US"/>
-        </w:rPr>
-        <w:t xml:space="preserve"> and </w:t>
-      </w:r>
-      <w:proofErr w:type="spellStart"/>
-      <w:r>
-        <w:rPr>
-          <w:rFonts w:ascii="Arial" w:hAnsi="Arial" w:cs="Arial"/>
-          <w:sz w:val="24"/>
-          <w:szCs w:val="24"/>
-          <w:lang w:val="en-US"/>
-        </w:rPr>
-        <w:t>OCRad</w:t>
-      </w:r>
-      <w:proofErr w:type="spellEnd"/>
-      <w:r>
-        <w:rPr>
-          <w:rFonts w:ascii="Arial" w:hAnsi="Arial" w:cs="Arial"/>
-          <w:sz w:val="24"/>
-          <w:szCs w:val="24"/>
-          <w:lang w:val="en-US"/>
-        </w:rPr>
-        <w:t xml:space="preserve"> only support C++ (and in the case of </w:t>
-      </w:r>
-      <w:proofErr w:type="spellStart"/>
-      <w:r>
-        <w:rPr>
-          <w:rFonts w:ascii="Arial" w:hAnsi="Arial" w:cs="Arial"/>
-          <w:sz w:val="24"/>
-          <w:szCs w:val="24"/>
-          <w:lang w:val="en-US"/>
-        </w:rPr>
-        <w:t>OCROpus</w:t>
-      </w:r>
-      <w:proofErr w:type="spellEnd"/>
-      <w:r>
-        <w:rPr>
-          <w:rFonts w:ascii="Arial" w:hAnsi="Arial" w:cs="Arial"/>
-          <w:sz w:val="24"/>
-          <w:szCs w:val="24"/>
-          <w:lang w:val="en-US"/>
-        </w:rPr>
-        <w:t xml:space="preserve"> Python). In addition to that, </w:t>
-      </w:r>
-      <w:proofErr w:type="spellStart"/>
-      <w:r>
-        <w:rPr>
-          <w:rFonts w:ascii="Arial" w:hAnsi="Arial" w:cs="Arial"/>
-          <w:sz w:val="24"/>
-          <w:szCs w:val="24"/>
-          <w:lang w:val="en-US"/>
-        </w:rPr>
-        <w:t>OCROpus</w:t>
-      </w:r>
-      <w:proofErr w:type="spellEnd"/>
-      <w:r>
-        <w:rPr>
-          <w:rFonts w:ascii="Arial" w:hAnsi="Arial" w:cs="Arial"/>
-          <w:sz w:val="24"/>
-          <w:szCs w:val="24"/>
-          <w:lang w:val="en-US"/>
-        </w:rPr>
-        <w:t xml:space="preserve"> could be of a problem when porting the application to other operating systems whereas </w:t>
-      </w:r>
-      <w:proofErr w:type="spellStart"/>
-      <w:r>
-        <w:rPr>
-          <w:rFonts w:ascii="Arial" w:hAnsi="Arial" w:cs="Arial"/>
-          <w:sz w:val="24"/>
-          <w:szCs w:val="24"/>
-          <w:lang w:val="en-US"/>
-        </w:rPr>
-        <w:t>OCRad</w:t>
-      </w:r>
-      <w:proofErr w:type="spellEnd"/>
-      <w:r>
-        <w:rPr>
-          <w:rFonts w:ascii="Arial" w:hAnsi="Arial" w:cs="Arial"/>
-          <w:sz w:val="24"/>
-          <w:szCs w:val="24"/>
-          <w:lang w:val="en-US"/>
-        </w:rPr>
-        <w:t xml:space="preserve"> is licensed under the GNU Public License. </w:t>
-      </w:r>
-    </w:p>
-    <w:p>
-      <w:pPr>
-        <w:jc w:val="both"/>
-        <w:rPr>
-          <w:lang w:val="en-US"/>
-        </w:rPr>
-      </w:pPr>
-      <w:r>
-        <w:rPr>
-          <w:rFonts w:ascii="Arial" w:hAnsi="Arial" w:cs="Arial"/>
-          <w:sz w:val="24"/>
-          <w:szCs w:val="24"/>
-          <w:lang w:val="en-US"/>
-        </w:rPr>
-        <w:t>Hence the Tesseract seems to be the best fit for our application. It is consistently updated and improved and by the history of it, the application itself has grown mature. The possibility to work with Tess4J enables the usage of it with Java. Multiple operating systems are supported and the Apache 2.0 license enables us to decide for ourselves under which license we will put the application.</w:t>
-      </w:r>
       <w:bookmarkEnd w:id="36"/>
+    </w:p>
+    <w:p>
+      <w:pPr>
+        <w:rPr>
+          <w:lang w:val="en-US"/>
+        </w:rPr>
+      </w:pPr>
       <w:r>
         <w:rPr>
           <w:lang w:val="en-US"/>
         </w:rPr>
         <w:br w:type="page"/>
       </w:r>
-    </w:p>
-    <w:p>
-      <w:pPr>
-        <w:jc w:val="both"/>
-        <w:rPr>
-          <w:lang w:val="en-US"/>
-        </w:rPr>
-      </w:pPr>
     </w:p>
     <w:p>
       <w:pPr>
@@ -11725,6 +11750,7 @@
           <w:szCs w:val="24"/>
           <w:lang w:val="en-GB"/>
         </w:rPr>
+        <w:lastRenderedPageBreak/>
         <w:t>Impleme</w:t>
       </w:r>
       <w:r>
@@ -12409,6 +12435,7 @@
         <w:docPartUnique/>
       </w:docPartObj>
     </w:sdtPr>
+    <w:sdtEndPr/>
     <w:sdtContent>
       <w:p>
         <w:pPr>
@@ -12428,7 +12455,7 @@
           <w:rPr>
             <w:noProof/>
           </w:rPr>
-          <w:t>11</w:t>
+          <w:t>13</w:t>
         </w:r>
         <w:r>
           <w:fldChar w:fldCharType="end"/>
@@ -12964,6 +12991,92 @@
     </w:lvl>
   </w:abstractNum>
   <w:abstractNum w:abstractNumId="4" w15:restartNumberingAfterBreak="0">
+    <w:nsid w:val="28575A7D"/>
+    <w:multiLevelType w:val="hybridMultilevel"/>
+    <w:tmpl w:val="7A765E24"/>
+    <w:lvl w:ilvl="0" w:tplc="0809000F">
+      <w:start w:val="1"/>
+      <w:numFmt w:val="decimal"/>
+      <w:lvlText w:val="%1."/>
+      <w:lvlJc w:val="left"/>
+      <w:pPr>
+        <w:ind w:left="720" w:hanging="360"/>
+      </w:pPr>
+    </w:lvl>
+    <w:lvl w:ilvl="1" w:tplc="08090019" w:tentative="1">
+      <w:start w:val="1"/>
+      <w:numFmt w:val="lowerLetter"/>
+      <w:lvlText w:val="%2."/>
+      <w:lvlJc w:val="left"/>
+      <w:pPr>
+        <w:ind w:left="1440" w:hanging="360"/>
+      </w:pPr>
+    </w:lvl>
+    <w:lvl w:ilvl="2" w:tplc="0809001B" w:tentative="1">
+      <w:start w:val="1"/>
+      <w:numFmt w:val="lowerRoman"/>
+      <w:lvlText w:val="%3."/>
+      <w:lvlJc w:val="right"/>
+      <w:pPr>
+        <w:ind w:left="2160" w:hanging="180"/>
+      </w:pPr>
+    </w:lvl>
+    <w:lvl w:ilvl="3" w:tplc="0809000F" w:tentative="1">
+      <w:start w:val="1"/>
+      <w:numFmt w:val="decimal"/>
+      <w:lvlText w:val="%4."/>
+      <w:lvlJc w:val="left"/>
+      <w:pPr>
+        <w:ind w:left="2880" w:hanging="360"/>
+      </w:pPr>
+    </w:lvl>
+    <w:lvl w:ilvl="4" w:tplc="08090019" w:tentative="1">
+      <w:start w:val="1"/>
+      <w:numFmt w:val="lowerLetter"/>
+      <w:lvlText w:val="%5."/>
+      <w:lvlJc w:val="left"/>
+      <w:pPr>
+        <w:ind w:left="3600" w:hanging="360"/>
+      </w:pPr>
+    </w:lvl>
+    <w:lvl w:ilvl="5" w:tplc="0809001B" w:tentative="1">
+      <w:start w:val="1"/>
+      <w:numFmt w:val="lowerRoman"/>
+      <w:lvlText w:val="%6."/>
+      <w:lvlJc w:val="right"/>
+      <w:pPr>
+        <w:ind w:left="4320" w:hanging="180"/>
+      </w:pPr>
+    </w:lvl>
+    <w:lvl w:ilvl="6" w:tplc="0809000F" w:tentative="1">
+      <w:start w:val="1"/>
+      <w:numFmt w:val="decimal"/>
+      <w:lvlText w:val="%7."/>
+      <w:lvlJc w:val="left"/>
+      <w:pPr>
+        <w:ind w:left="5040" w:hanging="360"/>
+      </w:pPr>
+    </w:lvl>
+    <w:lvl w:ilvl="7" w:tplc="08090019" w:tentative="1">
+      <w:start w:val="1"/>
+      <w:numFmt w:val="lowerLetter"/>
+      <w:lvlText w:val="%8."/>
+      <w:lvlJc w:val="left"/>
+      <w:pPr>
+        <w:ind w:left="5760" w:hanging="360"/>
+      </w:pPr>
+    </w:lvl>
+    <w:lvl w:ilvl="8" w:tplc="0809001B" w:tentative="1">
+      <w:start w:val="1"/>
+      <w:numFmt w:val="lowerRoman"/>
+      <w:lvlText w:val="%9."/>
+      <w:lvlJc w:val="right"/>
+      <w:pPr>
+        <w:ind w:left="6480" w:hanging="180"/>
+      </w:pPr>
+    </w:lvl>
+  </w:abstractNum>
+  <w:abstractNum w:abstractNumId="5" w15:restartNumberingAfterBreak="0">
     <w:nsid w:val="2D125962"/>
     <w:multiLevelType w:val="multilevel"/>
     <w:tmpl w:val="E2766D9C"/>
@@ -13084,7 +13197,7 @@
       </w:rPr>
     </w:lvl>
   </w:abstractNum>
-  <w:abstractNum w:abstractNumId="5" w15:restartNumberingAfterBreak="0">
+  <w:abstractNum w:abstractNumId="6" w15:restartNumberingAfterBreak="0">
     <w:nsid w:val="3ADB2128"/>
     <w:multiLevelType w:val="multilevel"/>
     <w:tmpl w:val="E7AEA038"/>
@@ -13218,9 +13331,12 @@
     <w:abstractNumId w:val="1"/>
   </w:num>
   <w:num w:numId="5">
+    <w:abstractNumId w:val="6"/>
+  </w:num>
+  <w:num w:numId="6">
     <w:abstractNumId w:val="5"/>
   </w:num>
-  <w:num w:numId="6">
+  <w:num w:numId="7">
     <w:abstractNumId w:val="4"/>
   </w:num>
 </w:numbering>
@@ -14001,6 +14117,7 @@
     <w:rsid w:val="0098076A"/>
     <w:rsid w:val="009B57BF"/>
     <w:rsid w:val="00A27258"/>
+    <w:rsid w:val="00C95A99"/>
     <w:rsid w:val="00E153B1"/>
     <w:rsid w:val="00E3017F"/>
   </w:rsids>
@@ -14752,7 +14869,7 @@
 </file>
 
 <file path=customXml/itemProps2.xml><?xml version="1.0" encoding="utf-8"?>
-<ds:datastoreItem xmlns:ds="http://schemas.openxmlformats.org/officeDocument/2006/customXml" ds:itemID="{38DA123C-7A12-4748-B6FA-D21F5A8AF048}">
+<ds:datastoreItem xmlns:ds="http://schemas.openxmlformats.org/officeDocument/2006/customXml" ds:itemID="{D8252CCE-C2D9-4A4C-AF4C-4036DF02B264}">
   <ds:schemaRefs>
     <ds:schemaRef ds:uri="http://schemas.openxmlformats.org/officeDocument/2006/bibliography"/>
   </ds:schemaRefs>

</xml_diff>

<commit_message>
added application chapter draft
</commit_message>
<xml_diff>
--- a/20170123_MA.docx
+++ b/20170123_MA.docx
@@ -509,7 +509,6 @@
             <w:calendar w:val="gregorian"/>
           </w:date>
         </w:sdtPr>
-        <w:sdtEndPr/>
         <w:sdtContent>
           <w:r>
             <w:rPr>
@@ -6853,6 +6852,811 @@
       </w:r>
       <w:bookmarkEnd w:id="20"/>
     </w:p>
+    <w:tbl>
+      <w:tblPr>
+        <w:tblStyle w:val="Tabellenraster"/>
+        <w:tblW w:w="5000" w:type="pct"/>
+        <w:tblBorders>
+          <w:top w:val="none" w:sz="0" w:space="0" w:color="auto"/>
+          <w:left w:val="none" w:sz="0" w:space="0" w:color="auto"/>
+          <w:bottom w:val="none" w:sz="0" w:space="0" w:color="auto"/>
+          <w:right w:val="none" w:sz="0" w:space="0" w:color="auto"/>
+          <w:insideV w:val="none" w:sz="0" w:space="0" w:color="auto"/>
+        </w:tblBorders>
+        <w:tblLook w:val="04A0" w:firstRow="1" w:lastRow="0" w:firstColumn="1" w:lastColumn="0" w:noHBand="0" w:noVBand="1"/>
+      </w:tblPr>
+      <w:tblGrid>
+        <w:gridCol w:w="1577"/>
+        <w:gridCol w:w="1670"/>
+        <w:gridCol w:w="1711"/>
+        <w:gridCol w:w="1523"/>
+        <w:gridCol w:w="2591"/>
+      </w:tblGrid>
+      <w:tr>
+        <w:tc>
+          <w:tcPr>
+            <w:tcW w:w="1033" w:type="pct"/>
+          </w:tcPr>
+          <w:p>
+            <w:pPr>
+              <w:jc w:val="both"/>
+              <w:rPr>
+                <w:rFonts w:ascii="Arial" w:hAnsi="Arial" w:cs="Arial"/>
+                <w:sz w:val="24"/>
+                <w:szCs w:val="24"/>
+                <w:lang w:val="en-US"/>
+              </w:rPr>
+            </w:pPr>
+            <w:r>
+              <w:rPr>
+                <w:rFonts w:ascii="Arial" w:hAnsi="Arial" w:cs="Arial"/>
+                <w:sz w:val="24"/>
+                <w:szCs w:val="24"/>
+                <w:lang w:val="en-US"/>
+              </w:rPr>
+              <w:t>Format</w:t>
+            </w:r>
+          </w:p>
+        </w:tc>
+        <w:tc>
+          <w:tcPr>
+            <w:tcW w:w="1059" w:type="pct"/>
+          </w:tcPr>
+          <w:p>
+            <w:pPr>
+              <w:jc w:val="center"/>
+              <w:rPr>
+                <w:rFonts w:ascii="Arial" w:hAnsi="Arial" w:cs="Arial"/>
+                <w:b/>
+                <w:sz w:val="24"/>
+                <w:szCs w:val="24"/>
+                <w:lang w:val="en-US"/>
+              </w:rPr>
+            </w:pPr>
+            <w:r>
+              <w:rPr>
+                <w:rFonts w:ascii="Arial" w:hAnsi="Arial" w:cs="Arial"/>
+                <w:b/>
+                <w:sz w:val="24"/>
+                <w:szCs w:val="24"/>
+                <w:lang w:val="en-US"/>
+              </w:rPr>
+              <w:t>UN/EDIFACT</w:t>
+            </w:r>
+          </w:p>
+        </w:tc>
+        <w:tc>
+          <w:tcPr>
+            <w:tcW w:w="943" w:type="pct"/>
+          </w:tcPr>
+          <w:p>
+            <w:pPr>
+              <w:jc w:val="center"/>
+              <w:rPr>
+                <w:rFonts w:ascii="Arial" w:hAnsi="Arial" w:cs="Arial"/>
+                <w:b/>
+                <w:sz w:val="24"/>
+                <w:szCs w:val="24"/>
+                <w:lang w:val="en-US"/>
+              </w:rPr>
+            </w:pPr>
+            <w:r>
+              <w:rPr>
+                <w:rFonts w:ascii="Arial" w:hAnsi="Arial" w:cs="Arial"/>
+                <w:b/>
+                <w:sz w:val="24"/>
+                <w:szCs w:val="24"/>
+                <w:lang w:val="en-US"/>
+              </w:rPr>
+              <w:t>XCBL</w:t>
+            </w:r>
+          </w:p>
+        </w:tc>
+        <w:tc>
+          <w:tcPr>
+            <w:tcW w:w="132" w:type="pct"/>
+          </w:tcPr>
+          <w:p>
+            <w:pPr>
+              <w:jc w:val="center"/>
+              <w:rPr>
+                <w:rFonts w:ascii="Arial" w:hAnsi="Arial" w:cs="Arial"/>
+                <w:b/>
+                <w:sz w:val="24"/>
+                <w:szCs w:val="24"/>
+                <w:lang w:val="en-US"/>
+              </w:rPr>
+            </w:pPr>
+            <w:r>
+              <w:rPr>
+                <w:rFonts w:ascii="Arial" w:hAnsi="Arial" w:cs="Arial"/>
+                <w:b/>
+                <w:sz w:val="24"/>
+                <w:szCs w:val="24"/>
+                <w:lang w:val="en-US"/>
+              </w:rPr>
+              <w:t>OASIS/UBL</w:t>
+            </w:r>
+          </w:p>
+        </w:tc>
+        <w:tc>
+          <w:tcPr>
+            <w:tcW w:w="1834" w:type="pct"/>
+          </w:tcPr>
+          <w:p>
+            <w:pPr>
+              <w:jc w:val="center"/>
+              <w:rPr>
+                <w:rFonts w:ascii="Arial" w:hAnsi="Arial" w:cs="Arial"/>
+                <w:b/>
+                <w:sz w:val="24"/>
+                <w:szCs w:val="24"/>
+                <w:lang w:val="en-US"/>
+              </w:rPr>
+            </w:pPr>
+            <w:proofErr w:type="spellStart"/>
+            <w:r>
+              <w:rPr>
+                <w:rFonts w:ascii="Arial" w:hAnsi="Arial" w:cs="Arial"/>
+                <w:b/>
+                <w:sz w:val="24"/>
+                <w:szCs w:val="24"/>
+                <w:lang w:val="en-US"/>
+              </w:rPr>
+              <w:t>ZUGFeRD</w:t>
+            </w:r>
+            <w:proofErr w:type="spellEnd"/>
+          </w:p>
+        </w:tc>
+      </w:tr>
+      <w:tr>
+        <w:tc>
+          <w:tcPr>
+            <w:tcW w:w="1033" w:type="pct"/>
+          </w:tcPr>
+          <w:p>
+            <w:pPr>
+              <w:jc w:val="both"/>
+              <w:rPr>
+                <w:rFonts w:ascii="Arial" w:hAnsi="Arial" w:cs="Arial"/>
+                <w:sz w:val="24"/>
+                <w:szCs w:val="24"/>
+                <w:lang w:val="en-US"/>
+              </w:rPr>
+            </w:pPr>
+            <w:r>
+              <w:rPr>
+                <w:rFonts w:ascii="Arial" w:hAnsi="Arial" w:cs="Arial"/>
+                <w:sz w:val="24"/>
+                <w:szCs w:val="24"/>
+                <w:lang w:val="en-US"/>
+              </w:rPr>
+              <w:t>Future Potential</w:t>
+            </w:r>
+          </w:p>
+        </w:tc>
+        <w:tc>
+          <w:tcPr>
+            <w:tcW w:w="1059" w:type="pct"/>
+            <w:shd w:val="clear" w:color="auto" w:fill="92D050"/>
+          </w:tcPr>
+          <w:p>
+            <w:pPr>
+              <w:jc w:val="center"/>
+              <w:rPr>
+                <w:rFonts w:ascii="Arial" w:hAnsi="Arial" w:cs="Arial"/>
+                <w:sz w:val="24"/>
+                <w:szCs w:val="24"/>
+                <w:lang w:val="en-US"/>
+              </w:rPr>
+            </w:pPr>
+            <w:r>
+              <w:rPr>
+                <w:rFonts w:ascii="Arial" w:hAnsi="Arial" w:cs="Arial"/>
+                <w:sz w:val="24"/>
+                <w:szCs w:val="24"/>
+                <w:lang w:val="en-US"/>
+              </w:rPr>
+              <w:t>Well used, therefore good future potential</w:t>
+            </w:r>
+          </w:p>
+        </w:tc>
+        <w:tc>
+          <w:tcPr>
+            <w:tcW w:w="943" w:type="pct"/>
+            <w:shd w:val="clear" w:color="auto" w:fill="FF0000"/>
+          </w:tcPr>
+          <w:p>
+            <w:pPr>
+              <w:jc w:val="center"/>
+              <w:rPr>
+                <w:rFonts w:ascii="Arial" w:hAnsi="Arial" w:cs="Arial"/>
+                <w:sz w:val="24"/>
+                <w:szCs w:val="24"/>
+                <w:lang w:val="en-US"/>
+              </w:rPr>
+            </w:pPr>
+            <w:r>
+              <w:rPr>
+                <w:rFonts w:ascii="Arial" w:hAnsi="Arial" w:cs="Arial"/>
+                <w:sz w:val="24"/>
+                <w:szCs w:val="24"/>
+                <w:lang w:val="en-US"/>
+              </w:rPr>
+              <w:t>No further developments since 2003. Very likely not to be used much longer</w:t>
+            </w:r>
+          </w:p>
+        </w:tc>
+        <w:tc>
+          <w:tcPr>
+            <w:tcW w:w="132" w:type="pct"/>
+          </w:tcPr>
+          <w:p>
+            <w:pPr>
+              <w:jc w:val="center"/>
+              <w:rPr>
+                <w:rFonts w:ascii="Arial" w:hAnsi="Arial" w:cs="Arial"/>
+                <w:sz w:val="24"/>
+                <w:szCs w:val="24"/>
+                <w:lang w:val="en-US"/>
+              </w:rPr>
+            </w:pPr>
+          </w:p>
+        </w:tc>
+        <w:tc>
+          <w:tcPr>
+            <w:tcW w:w="1834" w:type="pct"/>
+            <w:shd w:val="clear" w:color="auto" w:fill="92D050"/>
+          </w:tcPr>
+          <w:p>
+            <w:pPr>
+              <w:jc w:val="center"/>
+              <w:rPr>
+                <w:rFonts w:ascii="Arial" w:hAnsi="Arial" w:cs="Arial"/>
+                <w:sz w:val="24"/>
+                <w:szCs w:val="24"/>
+                <w:lang w:val="en-US"/>
+              </w:rPr>
+            </w:pPr>
+            <w:r>
+              <w:rPr>
+                <w:rFonts w:ascii="Arial" w:hAnsi="Arial" w:cs="Arial"/>
+                <w:sz w:val="24"/>
+                <w:szCs w:val="24"/>
+                <w:lang w:val="en-US"/>
+              </w:rPr>
+              <w:t>High chance to be used as future standard in Germany and the European Union later on</w:t>
+            </w:r>
+          </w:p>
+        </w:tc>
+      </w:tr>
+      <w:tr>
+        <w:tc>
+          <w:tcPr>
+            <w:tcW w:w="1033" w:type="pct"/>
+          </w:tcPr>
+          <w:p>
+            <w:pPr>
+              <w:jc w:val="both"/>
+              <w:rPr>
+                <w:rFonts w:ascii="Arial" w:hAnsi="Arial" w:cs="Arial"/>
+                <w:sz w:val="24"/>
+                <w:szCs w:val="24"/>
+                <w:lang w:val="en-US"/>
+              </w:rPr>
+            </w:pPr>
+            <w:r>
+              <w:rPr>
+                <w:rFonts w:ascii="Arial" w:hAnsi="Arial" w:cs="Arial"/>
+                <w:sz w:val="24"/>
+                <w:szCs w:val="24"/>
+                <w:lang w:val="en-US"/>
+              </w:rPr>
+              <w:t>Relevance</w:t>
+            </w:r>
+          </w:p>
+        </w:tc>
+        <w:tc>
+          <w:tcPr>
+            <w:tcW w:w="1059" w:type="pct"/>
+            <w:shd w:val="clear" w:color="auto" w:fill="92D050"/>
+          </w:tcPr>
+          <w:p>
+            <w:pPr>
+              <w:jc w:val="center"/>
+              <w:rPr>
+                <w:rFonts w:ascii="Arial" w:hAnsi="Arial" w:cs="Arial"/>
+                <w:sz w:val="24"/>
+                <w:szCs w:val="24"/>
+                <w:lang w:val="en-US"/>
+              </w:rPr>
+            </w:pPr>
+            <w:r>
+              <w:rPr>
+                <w:rFonts w:ascii="Arial" w:hAnsi="Arial" w:cs="Arial"/>
+                <w:sz w:val="24"/>
+                <w:szCs w:val="24"/>
+                <w:lang w:val="en-US"/>
+              </w:rPr>
+              <w:t>Also used in Germany</w:t>
+            </w:r>
+          </w:p>
+        </w:tc>
+        <w:tc>
+          <w:tcPr>
+            <w:tcW w:w="943" w:type="pct"/>
+          </w:tcPr>
+          <w:p>
+            <w:pPr>
+              <w:jc w:val="center"/>
+              <w:rPr>
+                <w:rFonts w:ascii="Arial" w:hAnsi="Arial" w:cs="Arial"/>
+                <w:sz w:val="24"/>
+                <w:szCs w:val="24"/>
+                <w:lang w:val="en-US"/>
+              </w:rPr>
+            </w:pPr>
+          </w:p>
+        </w:tc>
+        <w:tc>
+          <w:tcPr>
+            <w:tcW w:w="132" w:type="pct"/>
+          </w:tcPr>
+          <w:p>
+            <w:pPr>
+              <w:jc w:val="center"/>
+              <w:rPr>
+                <w:rFonts w:ascii="Arial" w:hAnsi="Arial" w:cs="Arial"/>
+                <w:sz w:val="24"/>
+                <w:szCs w:val="24"/>
+                <w:lang w:val="en-US"/>
+              </w:rPr>
+            </w:pPr>
+            <w:bookmarkStart w:id="21" w:name="_GoBack"/>
+            <w:bookmarkEnd w:id="21"/>
+          </w:p>
+        </w:tc>
+        <w:tc>
+          <w:tcPr>
+            <w:tcW w:w="1834" w:type="pct"/>
+            <w:shd w:val="clear" w:color="auto" w:fill="92D050"/>
+          </w:tcPr>
+          <w:p>
+            <w:pPr>
+              <w:jc w:val="center"/>
+              <w:rPr>
+                <w:rFonts w:ascii="Arial" w:hAnsi="Arial" w:cs="Arial"/>
+                <w:sz w:val="24"/>
+                <w:szCs w:val="24"/>
+                <w:lang w:val="en-US"/>
+              </w:rPr>
+            </w:pPr>
+            <w:r>
+              <w:rPr>
+                <w:rFonts w:ascii="Arial" w:hAnsi="Arial" w:cs="Arial"/>
+                <w:sz w:val="24"/>
+                <w:szCs w:val="24"/>
+                <w:lang w:val="en-US"/>
+              </w:rPr>
+              <w:t>Focus lies on Germany and the European Union</w:t>
+            </w:r>
+          </w:p>
+        </w:tc>
+      </w:tr>
+      <w:tr>
+        <w:tc>
+          <w:tcPr>
+            <w:tcW w:w="1033" w:type="pct"/>
+          </w:tcPr>
+          <w:p>
+            <w:pPr>
+              <w:jc w:val="both"/>
+              <w:rPr>
+                <w:rFonts w:ascii="Arial" w:hAnsi="Arial" w:cs="Arial"/>
+                <w:sz w:val="24"/>
+                <w:szCs w:val="24"/>
+                <w:lang w:val="en-US"/>
+              </w:rPr>
+            </w:pPr>
+            <w:proofErr w:type="spellStart"/>
+            <w:r>
+              <w:rPr>
+                <w:rFonts w:ascii="Arial" w:hAnsi="Arial" w:cs="Arial"/>
+                <w:sz w:val="24"/>
+                <w:szCs w:val="24"/>
+                <w:lang w:val="en-US"/>
+              </w:rPr>
+              <w:t>Extendability</w:t>
+            </w:r>
+            <w:proofErr w:type="spellEnd"/>
+            <w:r>
+              <w:rPr>
+                <w:rFonts w:ascii="Arial" w:hAnsi="Arial" w:cs="Arial"/>
+                <w:sz w:val="24"/>
+                <w:szCs w:val="24"/>
+                <w:lang w:val="en-US"/>
+              </w:rPr>
+              <w:t xml:space="preserve"> </w:t>
+            </w:r>
+            <w:r>
+              <w:rPr>
+                <w:rFonts w:ascii="Arial" w:hAnsi="Arial" w:cs="Arial"/>
+                <w:sz w:val="24"/>
+                <w:szCs w:val="24"/>
+                <w:lang w:val="en-US"/>
+              </w:rPr>
+              <w:t>to more countries</w:t>
+            </w:r>
+          </w:p>
+        </w:tc>
+        <w:tc>
+          <w:tcPr>
+            <w:tcW w:w="1059" w:type="pct"/>
+            <w:shd w:val="clear" w:color="auto" w:fill="92D050"/>
+          </w:tcPr>
+          <w:p>
+            <w:pPr>
+              <w:jc w:val="center"/>
+              <w:rPr>
+                <w:rFonts w:ascii="Arial" w:hAnsi="Arial" w:cs="Arial"/>
+                <w:sz w:val="24"/>
+                <w:szCs w:val="24"/>
+                <w:lang w:val="en-US"/>
+              </w:rPr>
+            </w:pPr>
+            <w:r>
+              <w:rPr>
+                <w:rFonts w:ascii="Arial" w:hAnsi="Arial" w:cs="Arial"/>
+                <w:sz w:val="24"/>
+                <w:szCs w:val="24"/>
+                <w:lang w:val="en-US"/>
+              </w:rPr>
+              <w:t>Extensible</w:t>
+            </w:r>
+          </w:p>
+        </w:tc>
+        <w:tc>
+          <w:tcPr>
+            <w:tcW w:w="943" w:type="pct"/>
+          </w:tcPr>
+          <w:p>
+            <w:pPr>
+              <w:jc w:val="center"/>
+              <w:rPr>
+                <w:rFonts w:ascii="Arial" w:hAnsi="Arial" w:cs="Arial"/>
+                <w:sz w:val="24"/>
+                <w:szCs w:val="24"/>
+                <w:lang w:val="en-US"/>
+              </w:rPr>
+            </w:pPr>
+          </w:p>
+        </w:tc>
+        <w:tc>
+          <w:tcPr>
+            <w:tcW w:w="132" w:type="pct"/>
+          </w:tcPr>
+          <w:p>
+            <w:pPr>
+              <w:jc w:val="center"/>
+              <w:rPr>
+                <w:rFonts w:ascii="Arial" w:hAnsi="Arial" w:cs="Arial"/>
+                <w:sz w:val="24"/>
+                <w:szCs w:val="24"/>
+                <w:lang w:val="en-US"/>
+              </w:rPr>
+            </w:pPr>
+          </w:p>
+          <w:p>
+            <w:pPr>
+              <w:jc w:val="center"/>
+              <w:rPr>
+                <w:rFonts w:ascii="Arial" w:hAnsi="Arial" w:cs="Arial"/>
+                <w:sz w:val="24"/>
+                <w:szCs w:val="24"/>
+                <w:lang w:val="en-US"/>
+              </w:rPr>
+            </w:pPr>
+          </w:p>
+        </w:tc>
+        <w:tc>
+          <w:tcPr>
+            <w:tcW w:w="1834" w:type="pct"/>
+            <w:shd w:val="clear" w:color="auto" w:fill="92D050"/>
+          </w:tcPr>
+          <w:p>
+            <w:pPr>
+              <w:jc w:val="center"/>
+              <w:rPr>
+                <w:rFonts w:ascii="Arial" w:hAnsi="Arial" w:cs="Arial"/>
+                <w:sz w:val="24"/>
+                <w:szCs w:val="24"/>
+                <w:lang w:val="en-US"/>
+              </w:rPr>
+            </w:pPr>
+            <w:proofErr w:type="spellStart"/>
+            <w:r>
+              <w:rPr>
+                <w:rFonts w:ascii="Arial" w:hAnsi="Arial" w:cs="Arial"/>
+                <w:sz w:val="24"/>
+                <w:szCs w:val="24"/>
+                <w:lang w:val="en-US"/>
+              </w:rPr>
+              <w:t>Extendability</w:t>
+            </w:r>
+            <w:proofErr w:type="spellEnd"/>
+            <w:r>
+              <w:rPr>
+                <w:rFonts w:ascii="Arial" w:hAnsi="Arial" w:cs="Arial"/>
+                <w:sz w:val="24"/>
+                <w:szCs w:val="24"/>
+                <w:lang w:val="en-US"/>
+              </w:rPr>
+              <w:t xml:space="preserve"> to the European Union planned, more countries afterwards</w:t>
+            </w:r>
+          </w:p>
+        </w:tc>
+      </w:tr>
+      <w:tr>
+        <w:tc>
+          <w:tcPr>
+            <w:tcW w:w="1033" w:type="pct"/>
+          </w:tcPr>
+          <w:p>
+            <w:pPr>
+              <w:jc w:val="both"/>
+              <w:rPr>
+                <w:rFonts w:ascii="Arial" w:hAnsi="Arial" w:cs="Arial"/>
+                <w:sz w:val="24"/>
+                <w:szCs w:val="24"/>
+                <w:lang w:val="en-US"/>
+              </w:rPr>
+            </w:pPr>
+            <w:proofErr w:type="spellStart"/>
+            <w:r>
+              <w:rPr>
+                <w:rFonts w:ascii="Arial" w:hAnsi="Arial" w:cs="Arial"/>
+                <w:sz w:val="24"/>
+                <w:szCs w:val="24"/>
+                <w:lang w:val="en-US"/>
+              </w:rPr>
+              <w:t>Extandability</w:t>
+            </w:r>
+            <w:proofErr w:type="spellEnd"/>
+            <w:r>
+              <w:rPr>
+                <w:rFonts w:ascii="Arial" w:hAnsi="Arial" w:cs="Arial"/>
+                <w:sz w:val="24"/>
+                <w:szCs w:val="24"/>
+                <w:lang w:val="en-US"/>
+              </w:rPr>
+              <w:t xml:space="preserve"> of the standard</w:t>
+            </w:r>
+          </w:p>
+        </w:tc>
+        <w:tc>
+          <w:tcPr>
+            <w:tcW w:w="1059" w:type="pct"/>
+            <w:shd w:val="clear" w:color="auto" w:fill="92D050"/>
+          </w:tcPr>
+          <w:p>
+            <w:pPr>
+              <w:jc w:val="center"/>
+              <w:rPr>
+                <w:rFonts w:ascii="Arial" w:hAnsi="Arial" w:cs="Arial"/>
+                <w:sz w:val="24"/>
+                <w:szCs w:val="24"/>
+                <w:lang w:val="en-US"/>
+              </w:rPr>
+            </w:pPr>
+            <w:r>
+              <w:rPr>
+                <w:rFonts w:ascii="Arial" w:hAnsi="Arial" w:cs="Arial"/>
+                <w:sz w:val="24"/>
+                <w:szCs w:val="24"/>
+                <w:lang w:val="en-US"/>
+              </w:rPr>
+              <w:t>Extensible</w:t>
+            </w:r>
+          </w:p>
+        </w:tc>
+        <w:tc>
+          <w:tcPr>
+            <w:tcW w:w="943" w:type="pct"/>
+          </w:tcPr>
+          <w:p>
+            <w:pPr>
+              <w:jc w:val="center"/>
+              <w:rPr>
+                <w:rFonts w:ascii="Arial" w:hAnsi="Arial" w:cs="Arial"/>
+                <w:sz w:val="24"/>
+                <w:szCs w:val="24"/>
+                <w:lang w:val="en-US"/>
+              </w:rPr>
+            </w:pPr>
+          </w:p>
+        </w:tc>
+        <w:tc>
+          <w:tcPr>
+            <w:tcW w:w="132" w:type="pct"/>
+          </w:tcPr>
+          <w:p>
+            <w:pPr>
+              <w:jc w:val="center"/>
+              <w:rPr>
+                <w:rFonts w:ascii="Arial" w:hAnsi="Arial" w:cs="Arial"/>
+                <w:sz w:val="24"/>
+                <w:szCs w:val="24"/>
+                <w:lang w:val="en-US"/>
+              </w:rPr>
+            </w:pPr>
+          </w:p>
+        </w:tc>
+        <w:tc>
+          <w:tcPr>
+            <w:tcW w:w="1834" w:type="pct"/>
+            <w:shd w:val="clear" w:color="auto" w:fill="92D050"/>
+          </w:tcPr>
+          <w:p>
+            <w:pPr>
+              <w:jc w:val="center"/>
+              <w:rPr>
+                <w:rFonts w:ascii="Arial" w:hAnsi="Arial" w:cs="Arial"/>
+                <w:sz w:val="24"/>
+                <w:szCs w:val="24"/>
+                <w:lang w:val="en-US"/>
+              </w:rPr>
+            </w:pPr>
+            <w:r>
+              <w:rPr>
+                <w:rFonts w:ascii="Arial" w:hAnsi="Arial" w:cs="Arial"/>
+                <w:sz w:val="24"/>
+                <w:szCs w:val="24"/>
+                <w:lang w:val="en-US"/>
+              </w:rPr>
+              <w:t xml:space="preserve">Different levels that can be used, makes </w:t>
+            </w:r>
+            <w:proofErr w:type="spellStart"/>
+            <w:r>
+              <w:rPr>
+                <w:rFonts w:ascii="Arial" w:hAnsi="Arial" w:cs="Arial"/>
+                <w:sz w:val="24"/>
+                <w:szCs w:val="24"/>
+                <w:lang w:val="en-US"/>
+              </w:rPr>
+              <w:t>extendability</w:t>
+            </w:r>
+            <w:proofErr w:type="spellEnd"/>
+            <w:r>
+              <w:rPr>
+                <w:rFonts w:ascii="Arial" w:hAnsi="Arial" w:cs="Arial"/>
+                <w:sz w:val="24"/>
+                <w:szCs w:val="24"/>
+                <w:lang w:val="en-US"/>
+              </w:rPr>
+              <w:t xml:space="preserve"> easy</w:t>
+            </w:r>
+          </w:p>
+        </w:tc>
+      </w:tr>
+      <w:tr>
+        <w:tc>
+          <w:tcPr>
+            <w:tcW w:w="1033" w:type="pct"/>
+          </w:tcPr>
+          <w:p>
+            <w:pPr>
+              <w:jc w:val="both"/>
+              <w:rPr>
+                <w:rFonts w:ascii="Arial" w:hAnsi="Arial" w:cs="Arial"/>
+                <w:sz w:val="24"/>
+                <w:szCs w:val="24"/>
+                <w:lang w:val="en-US"/>
+              </w:rPr>
+            </w:pPr>
+            <w:r>
+              <w:rPr>
+                <w:rFonts w:ascii="Arial" w:hAnsi="Arial" w:cs="Arial"/>
+                <w:sz w:val="24"/>
+                <w:szCs w:val="24"/>
+                <w:lang w:val="en-US"/>
+              </w:rPr>
+              <w:t>Complexity</w:t>
+            </w:r>
+          </w:p>
+        </w:tc>
+        <w:tc>
+          <w:tcPr>
+            <w:tcW w:w="1059" w:type="pct"/>
+            <w:shd w:val="clear" w:color="auto" w:fill="FF0000"/>
+          </w:tcPr>
+          <w:p>
+            <w:pPr>
+              <w:jc w:val="center"/>
+              <w:rPr>
+                <w:rFonts w:ascii="Arial" w:hAnsi="Arial" w:cs="Arial"/>
+                <w:sz w:val="24"/>
+                <w:szCs w:val="24"/>
+                <w:lang w:val="en-US"/>
+              </w:rPr>
+            </w:pPr>
+            <w:r>
+              <w:rPr>
+                <w:rFonts w:ascii="Arial" w:hAnsi="Arial" w:cs="Arial"/>
+                <w:sz w:val="24"/>
+                <w:szCs w:val="24"/>
+                <w:lang w:val="en-US"/>
+              </w:rPr>
+              <w:t>High complexity</w:t>
+            </w:r>
+          </w:p>
+        </w:tc>
+        <w:tc>
+          <w:tcPr>
+            <w:tcW w:w="943" w:type="pct"/>
+          </w:tcPr>
+          <w:p>
+            <w:pPr>
+              <w:jc w:val="center"/>
+              <w:rPr>
+                <w:rFonts w:ascii="Arial" w:hAnsi="Arial" w:cs="Arial"/>
+                <w:sz w:val="24"/>
+                <w:szCs w:val="24"/>
+                <w:lang w:val="en-US"/>
+              </w:rPr>
+            </w:pPr>
+          </w:p>
+        </w:tc>
+        <w:tc>
+          <w:tcPr>
+            <w:tcW w:w="132" w:type="pct"/>
+          </w:tcPr>
+          <w:p>
+            <w:pPr>
+              <w:jc w:val="center"/>
+              <w:rPr>
+                <w:rFonts w:ascii="Arial" w:hAnsi="Arial" w:cs="Arial"/>
+                <w:sz w:val="24"/>
+                <w:szCs w:val="24"/>
+                <w:lang w:val="en-US"/>
+              </w:rPr>
+            </w:pPr>
+          </w:p>
+        </w:tc>
+        <w:tc>
+          <w:tcPr>
+            <w:tcW w:w="1834" w:type="pct"/>
+            <w:shd w:val="clear" w:color="auto" w:fill="92D050"/>
+          </w:tcPr>
+          <w:p>
+            <w:pPr>
+              <w:jc w:val="center"/>
+              <w:rPr>
+                <w:rFonts w:ascii="Arial" w:hAnsi="Arial" w:cs="Arial"/>
+                <w:sz w:val="24"/>
+                <w:szCs w:val="24"/>
+                <w:lang w:val="en-US"/>
+              </w:rPr>
+            </w:pPr>
+            <w:r>
+              <w:rPr>
+                <w:rFonts w:ascii="Arial" w:hAnsi="Arial" w:cs="Arial"/>
+                <w:sz w:val="24"/>
+                <w:szCs w:val="24"/>
+                <w:lang w:val="en-US"/>
+              </w:rPr>
+              <w:t>Depending on level of depth</w:t>
+            </w:r>
+          </w:p>
+        </w:tc>
+      </w:tr>
+    </w:tbl>
+    <w:p>
+      <w:pPr>
+        <w:rPr>
+          <w:lang w:val="en-GB"/>
+        </w:rPr>
+      </w:pPr>
+    </w:p>
     <w:p>
       <w:pPr>
         <w:pStyle w:val="berschrift3"/>
@@ -6865,7 +7669,7 @@
           <w:lang w:val="en-GB"/>
         </w:rPr>
       </w:pPr>
-      <w:bookmarkStart w:id="21" w:name="_Toc473629274"/>
+      <w:bookmarkStart w:id="22" w:name="_Toc473629274"/>
       <w:r>
         <w:rPr>
           <w:rFonts w:ascii="Arial" w:hAnsi="Arial" w:cs="Arial"/>
@@ -6873,7 +7677,7 @@
         </w:rPr>
         <w:t>Decision and explanation</w:t>
       </w:r>
-      <w:bookmarkEnd w:id="21"/>
+      <w:bookmarkEnd w:id="22"/>
       <w:r>
         <w:rPr>
           <w:rFonts w:ascii="Arial" w:hAnsi="Arial" w:cs="Arial"/>
@@ -6896,7 +7700,7 @@
           <w:lang w:val="en-US"/>
         </w:rPr>
       </w:pPr>
-      <w:bookmarkStart w:id="22" w:name="_Toc473629275"/>
+      <w:bookmarkStart w:id="23" w:name="_Toc473629275"/>
       <w:r>
         <w:rPr>
           <w:rFonts w:ascii="Arial" w:hAnsi="Arial" w:cs="Arial"/>
@@ -6916,7 +7720,7 @@
         </w:rPr>
         <w:t xml:space="preserve"> possibilities and drawbacks</w:t>
       </w:r>
-      <w:bookmarkEnd w:id="22"/>
+      <w:bookmarkEnd w:id="23"/>
     </w:p>
     <w:p>
       <w:pPr>
@@ -7131,7 +7935,7 @@
           <w:lang w:val="en-US"/>
         </w:rPr>
       </w:pPr>
-      <w:bookmarkStart w:id="23" w:name="_Toc473629276"/>
+      <w:bookmarkStart w:id="24" w:name="_Toc473629276"/>
       <w:r>
         <w:rPr>
           <w:rFonts w:ascii="Arial" w:hAnsi="Arial" w:cs="Arial"/>
@@ -7141,7 +7945,7 @@
         </w:rPr>
         <w:t>Currently available OCR algorithms</w:t>
       </w:r>
-      <w:bookmarkEnd w:id="23"/>
+      <w:bookmarkEnd w:id="24"/>
     </w:p>
     <w:p>
       <w:pPr>
@@ -7212,7 +8016,7 @@
           <w:lang w:val="en-US"/>
         </w:rPr>
       </w:pPr>
-      <w:bookmarkStart w:id="24" w:name="_Toc473629277"/>
+      <w:bookmarkStart w:id="25" w:name="_Toc473629277"/>
       <w:r>
         <w:rPr>
           <w:rFonts w:ascii="Arial" w:hAnsi="Arial" w:cs="Arial"/>
@@ -7220,7 +8024,7 @@
         </w:rPr>
         <w:t>ABBYY Fine Reader</w:t>
       </w:r>
-      <w:bookmarkEnd w:id="24"/>
+      <w:bookmarkEnd w:id="25"/>
     </w:p>
     <w:p>
       <w:pPr>
@@ -7411,7 +8215,7 @@
           <w:lang w:val="en-US"/>
         </w:rPr>
       </w:pPr>
-      <w:bookmarkStart w:id="25" w:name="_Toc473629278"/>
+      <w:bookmarkStart w:id="26" w:name="_Toc473629278"/>
       <w:proofErr w:type="spellStart"/>
       <w:r>
         <w:rPr>
@@ -7428,7 +8232,7 @@
         </w:rPr>
         <w:t xml:space="preserve"> SDK</w:t>
       </w:r>
-      <w:bookmarkEnd w:id="25"/>
+      <w:bookmarkEnd w:id="26"/>
       <w:r>
         <w:rPr>
           <w:rFonts w:ascii="Arial" w:hAnsi="Arial" w:cs="Arial"/>
@@ -7560,7 +8364,7 @@
           <w:lang w:val="en-US"/>
         </w:rPr>
       </w:pPr>
-      <w:bookmarkStart w:id="26" w:name="_Toc473629279"/>
+      <w:bookmarkStart w:id="27" w:name="_Toc473629279"/>
       <w:proofErr w:type="spellStart"/>
       <w:r>
         <w:rPr>
@@ -7577,7 +8381,7 @@
         </w:rPr>
         <w:t xml:space="preserve"> OCR</w:t>
       </w:r>
-      <w:bookmarkEnd w:id="26"/>
+      <w:bookmarkEnd w:id="27"/>
       <w:r>
         <w:rPr>
           <w:rFonts w:ascii="Arial" w:hAnsi="Arial" w:cs="Arial"/>
@@ -7698,7 +8502,7 @@
           <w:lang w:val="en-US"/>
         </w:rPr>
       </w:pPr>
-      <w:bookmarkStart w:id="27" w:name="_Toc473629280"/>
+      <w:bookmarkStart w:id="28" w:name="_Toc473629280"/>
       <w:r>
         <w:rPr>
           <w:rFonts w:ascii="Arial" w:hAnsi="Arial" w:cs="Arial"/>
@@ -7706,7 +8510,7 @@
         </w:rPr>
         <w:t>GOCR</w:t>
       </w:r>
-      <w:bookmarkEnd w:id="27"/>
+      <w:bookmarkEnd w:id="28"/>
     </w:p>
     <w:p>
       <w:pPr>
@@ -7818,7 +8622,7 @@
           <w:lang w:val="en-US"/>
         </w:rPr>
       </w:pPr>
-      <w:bookmarkStart w:id="28" w:name="_Toc473629281"/>
+      <w:bookmarkStart w:id="29" w:name="_Toc473629281"/>
       <w:r>
         <w:rPr>
           <w:rFonts w:ascii="Arial" w:hAnsi="Arial" w:cs="Arial"/>
@@ -7826,7 +8630,7 @@
         </w:rPr>
         <w:t>LEADTOOLS</w:t>
       </w:r>
-      <w:bookmarkEnd w:id="28"/>
+      <w:bookmarkEnd w:id="29"/>
     </w:p>
     <w:p>
       <w:pPr>
@@ -8005,7 +8809,7 @@
           <w:lang w:val="en-US"/>
         </w:rPr>
       </w:pPr>
-      <w:bookmarkStart w:id="29" w:name="_Toc473629282"/>
+      <w:bookmarkStart w:id="30" w:name="_Toc473629282"/>
       <w:proofErr w:type="spellStart"/>
       <w:r>
         <w:rPr>
@@ -8014,7 +8818,7 @@
         </w:rPr>
         <w:t>MathOCR</w:t>
       </w:r>
-      <w:bookmarkEnd w:id="29"/>
+      <w:bookmarkEnd w:id="30"/>
       <w:proofErr w:type="spellEnd"/>
       <w:r>
         <w:rPr>
@@ -8157,7 +8961,7 @@
           <w:lang w:val="en-US"/>
         </w:rPr>
       </w:pPr>
-      <w:bookmarkStart w:id="30" w:name="_Toc473629283"/>
+      <w:bookmarkStart w:id="31" w:name="_Toc473629283"/>
       <w:proofErr w:type="spellStart"/>
       <w:r>
         <w:rPr>
@@ -8166,7 +8970,7 @@
         </w:rPr>
         <w:t>OCROpus</w:t>
       </w:r>
-      <w:bookmarkEnd w:id="30"/>
+      <w:bookmarkEnd w:id="31"/>
       <w:proofErr w:type="spellEnd"/>
     </w:p>
     <w:p>
@@ -8357,7 +9161,7 @@
           <w:lang w:val="en-US"/>
         </w:rPr>
       </w:pPr>
-      <w:bookmarkStart w:id="31" w:name="_Toc473629284"/>
+      <w:bookmarkStart w:id="32" w:name="_Toc473629284"/>
       <w:proofErr w:type="spellStart"/>
       <w:r>
         <w:rPr>
@@ -8366,7 +9170,7 @@
         </w:rPr>
         <w:t>OCRad</w:t>
       </w:r>
-      <w:bookmarkEnd w:id="31"/>
+      <w:bookmarkEnd w:id="32"/>
       <w:proofErr w:type="spellEnd"/>
     </w:p>
     <w:p>
@@ -8461,7 +9265,7 @@
           <w:lang w:val="en-US"/>
         </w:rPr>
       </w:pPr>
-      <w:bookmarkStart w:id="32" w:name="_Toc473629285"/>
+      <w:bookmarkStart w:id="33" w:name="_Toc473629285"/>
       <w:proofErr w:type="spellStart"/>
       <w:r>
         <w:rPr>
@@ -8478,7 +9282,7 @@
         </w:rPr>
         <w:t xml:space="preserve"> Capture SDK</w:t>
       </w:r>
-      <w:bookmarkEnd w:id="32"/>
+      <w:bookmarkEnd w:id="33"/>
     </w:p>
     <w:p>
       <w:pPr>
@@ -8572,7 +9376,7 @@
           <w:lang w:val="en-US"/>
         </w:rPr>
       </w:pPr>
-      <w:bookmarkStart w:id="33" w:name="_Toc473629286"/>
+      <w:bookmarkStart w:id="34" w:name="_Toc473629286"/>
       <w:r>
         <w:rPr>
           <w:rFonts w:ascii="Arial" w:hAnsi="Arial" w:cs="Arial"/>
@@ -8580,7 +9384,7 @@
         </w:rPr>
         <w:t>Tesseract</w:t>
       </w:r>
-      <w:bookmarkEnd w:id="33"/>
+      <w:bookmarkEnd w:id="34"/>
     </w:p>
     <w:p>
       <w:pPr>
@@ -8687,7 +9491,7 @@
           <w:lang w:val="en-US"/>
         </w:rPr>
       </w:pPr>
-      <w:bookmarkStart w:id="34" w:name="_Toc473629287"/>
+      <w:bookmarkStart w:id="35" w:name="_Toc473629287"/>
       <w:r>
         <w:rPr>
           <w:rFonts w:ascii="Arial" w:hAnsi="Arial" w:cs="Arial"/>
@@ -8706,7 +9510,7 @@
         </w:rPr>
         <w:t>open source algorithms</w:t>
       </w:r>
-      <w:bookmarkEnd w:id="34"/>
+      <w:bookmarkEnd w:id="35"/>
     </w:p>
     <w:p>
       <w:pPr>
@@ -10303,7 +11107,7 @@
           <w:lang w:val="en-US"/>
         </w:rPr>
       </w:pPr>
-      <w:bookmarkStart w:id="35" w:name="_Toc473629288"/>
+      <w:bookmarkStart w:id="36" w:name="_Toc473629288"/>
       <w:r>
         <w:rPr>
           <w:rFonts w:ascii="Arial" w:hAnsi="Arial" w:cs="Arial"/>
@@ -10313,7 +11117,7 @@
         </w:rPr>
         <w:t>Decision finding and explanation</w:t>
       </w:r>
-      <w:bookmarkEnd w:id="35"/>
+      <w:bookmarkEnd w:id="36"/>
     </w:p>
     <w:p>
       <w:pPr>
@@ -11712,8 +12516,6 @@
         <w:lastRenderedPageBreak/>
         <w:t>Machine Learning</w:t>
       </w:r>
-      <w:bookmarkStart w:id="36" w:name="_GoBack"/>
-      <w:bookmarkEnd w:id="36"/>
     </w:p>
     <w:p>
       <w:pPr>
@@ -12435,7 +13237,6 @@
         <w:docPartUnique/>
       </w:docPartObj>
     </w:sdtPr>
-    <w:sdtEndPr/>
     <w:sdtContent>
       <w:p>
         <w:pPr>
@@ -12455,7 +13256,7 @@
           <w:rPr>
             <w:noProof/>
           </w:rPr>
-          <w:t>13</w:t>
+          <w:t>7</w:t>
         </w:r>
         <w:r>
           <w:fldChar w:fldCharType="end"/>
@@ -14112,6 +14913,7 @@
     <w:rsidRoot w:val="00563507"/>
     <w:rsid w:val="0004399E"/>
     <w:rsid w:val="00300BBA"/>
+    <w:rsid w:val="004935B9"/>
     <w:rsid w:val="00563507"/>
     <w:rsid w:val="008C7EE3"/>
     <w:rsid w:val="0098076A"/>
@@ -14869,7 +15671,7 @@
 </file>
 
 <file path=customXml/itemProps2.xml><?xml version="1.0" encoding="utf-8"?>
-<ds:datastoreItem xmlns:ds="http://schemas.openxmlformats.org/officeDocument/2006/customXml" ds:itemID="{D8252CCE-C2D9-4A4C-AF4C-4036DF02B264}">
+<ds:datastoreItem xmlns:ds="http://schemas.openxmlformats.org/officeDocument/2006/customXml" ds:itemID="{4BF7BB29-6822-4EFD-9467-5A482A0C942E}">
   <ds:schemaRefs>
     <ds:schemaRef ds:uri="http://schemas.openxmlformats.org/officeDocument/2006/bibliography"/>
   </ds:schemaRefs>

</xml_diff>